<commit_message>
Addinfacial images from https://thispersondoesnotexist.com and some methods
</commit_message>
<xml_diff>
--- a/Image Processing Group Assignment.docx
+++ b/Image Processing Group Assignment.docx
@@ -48,7 +48,13 @@
     </w:p>
     <w:p>
       <w:r>
-        <w:t>Our first approach to this project is to preform some research on different libraries and ways we will be able to identify the outline of the face and its features. Being able to track the face and capture it as an image will be our first plan. Th</w:t>
+        <w:t>Our first approach to this project is to p</w:t>
+      </w:r>
+      <w:r>
+        <w:t>er</w:t>
+      </w:r>
+      <w:r>
+        <w:t>form some research on different libraries and ways we will be able to identify the outline of the face and its features. Being able to track the face and capture it as an image will be our first plan. Th</w:t>
       </w:r>
       <w:r>
         <w:t>en being able to reduce noise and sharpen the image so we can identify the features a lot more.</w:t>

</xml_diff>